<commit_message>
Esta es el proximo coommit
</commit_message>
<xml_diff>
--- a/Word.docx
+++ b/Word.docx
@@ -41,6 +41,51 @@
           <w:lang w:val="en-US"/>
         </w:rPr>
         <w:t xml:space="preserve">  </w:t>
+      </w:r>
+    </w:p>
+    <w:p>
+      <w:pPr>
+        <w:rPr>
+          <w:lang w:val="en-US"/>
+        </w:rPr>
+      </w:pPr>
+    </w:p>
+    <w:p>
+      <w:pPr>
+        <w:rPr>
+          <w:lang w:val="en-US"/>
+        </w:rPr>
+      </w:pPr>
+    </w:p>
+    <w:p>
+      <w:pPr>
+        <w:rPr>
+          <w:lang w:val="en-US"/>
+        </w:rPr>
+      </w:pPr>
+    </w:p>
+    <w:p>
+      <w:r>
+        <w:t xml:space="preserve">Juan de Dios </w:t>
+      </w:r>
+      <w:proofErr w:type="spellStart"/>
+      <w:r>
+        <w:t>Pantajas</w:t>
+      </w:r>
+      <w:proofErr w:type="spellEnd"/>
+      <w:r>
+        <w:t xml:space="preserve"> pruebas d</w:t>
+      </w:r>
+      <w:r>
+        <w:t xml:space="preserve">e </w:t>
+      </w:r>
+      <w:proofErr w:type="spellStart"/>
+      <w:r>
+        <w:t>git</w:t>
+      </w:r>
+      <w:proofErr w:type="spellEnd"/>
+      <w:r>
+        <w:t xml:space="preserve"> </w:t>
       </w:r>
     </w:p>
     <w:sectPr>

</xml_diff>